<commit_message>
Updated default methods text
</commit_message>
<xml_diff>
--- a/Bioinformatic analysis_default text.docx
+++ b/Bioinformatic analysis_default text.docx
@@ -1,6 +1,6 @@
 
 <file path=word/document.xml><?xml version="1.0" encoding="utf-8"?>
-<w:document xmlns:wpc="http://schemas.microsoft.com/office/word/2010/wordprocessingCanvas" xmlns:cx="http://schemas.microsoft.com/office/drawing/2014/chartex" xmlns:cx1="http://schemas.microsoft.com/office/drawing/2015/9/8/chartex" xmlns:cx2="http://schemas.microsoft.com/office/drawing/2015/10/21/chartex" xmlns:cx3="http://schemas.microsoft.com/office/drawing/2016/5/9/chartex" xmlns:cx4="http://schemas.microsoft.com/office/drawing/2016/5/10/chartex" xmlns:cx5="http://schemas.microsoft.com/office/drawing/2016/5/11/chartex" xmlns:cx6="http://schemas.microsoft.com/office/drawing/2016/5/12/chartex" xmlns:cx7="http://schemas.microsoft.com/office/drawing/2016/5/13/chartex" xmlns:cx8="http://schemas.microsoft.com/office/drawing/2016/5/14/chartex" xmlns:mc="http://schemas.openxmlformats.org/markup-compatibility/2006" xmlns:aink="http://schemas.microsoft.com/office/drawing/2016/ink" xmlns:am3d="http://schemas.microsoft.com/office/drawing/2017/model3d" xmlns:o="urn:schemas-microsoft-com:office:office" xmlns:oel="http://schemas.microsoft.com/office/2019/extlst" xmlns:r="http://schemas.openxmlformats.org/officeDocument/2006/relationships" xmlns:m="http://schemas.openxmlformats.org/officeDocument/2006/math" xmlns:v="urn:schemas-microsoft-com:vml" xmlns:wp14="http://schemas.microsoft.com/office/word/2010/wordprocessingDrawing" xmlns:wp="http://schemas.openxmlformats.org/drawingml/2006/wordprocessingDrawing" xmlns:w10="urn:schemas-microsoft-com:office:word" xmlns:w="http://schemas.openxmlformats.org/wordprocessingml/2006/main" xmlns:w14="http://schemas.microsoft.com/office/word/2010/wordml" xmlns:w15="http://schemas.microsoft.com/office/word/2012/wordml" xmlns:w16cex="http://schemas.microsoft.com/office/word/2018/wordml/cex" xmlns:w16cid="http://schemas.microsoft.com/office/word/2016/wordml/cid" xmlns:w16="http://schemas.microsoft.com/office/word/2018/wordml" xmlns:w16sdtdh="http://schemas.microsoft.com/office/word/2020/wordml/sdtdatahash" xmlns:w16se="http://schemas.microsoft.com/office/word/2015/wordml/symex" xmlns:wpg="http://schemas.microsoft.com/office/word/2010/wordprocessingGroup" xmlns:wpi="http://schemas.microsoft.com/office/word/2010/wordprocessingInk" xmlns:wne="http://schemas.microsoft.com/office/word/2006/wordml" xmlns:wps="http://schemas.microsoft.com/office/word/2010/wordprocessingShape" mc:Ignorable="w14 w15 w16se w16cid w16 w16cex w16sdtdh wp14">
+<w:document xmlns:wpc="http://schemas.microsoft.com/office/word/2010/wordprocessingCanvas" xmlns:cx="http://schemas.microsoft.com/office/drawing/2014/chartex" xmlns:cx1="http://schemas.microsoft.com/office/drawing/2015/9/8/chartex" xmlns:cx2="http://schemas.microsoft.com/office/drawing/2015/10/21/chartex" xmlns:cx3="http://schemas.microsoft.com/office/drawing/2016/5/9/chartex" xmlns:cx4="http://schemas.microsoft.com/office/drawing/2016/5/10/chartex" xmlns:cx5="http://schemas.microsoft.com/office/drawing/2016/5/11/chartex" xmlns:cx6="http://schemas.microsoft.com/office/drawing/2016/5/12/chartex" xmlns:cx7="http://schemas.microsoft.com/office/drawing/2016/5/13/chartex" xmlns:cx8="http://schemas.microsoft.com/office/drawing/2016/5/14/chartex" xmlns:mc="http://schemas.openxmlformats.org/markup-compatibility/2006" xmlns:aink="http://schemas.microsoft.com/office/drawing/2016/ink" xmlns:am3d="http://schemas.microsoft.com/office/drawing/2017/model3d" xmlns:o="urn:schemas-microsoft-com:office:office" xmlns:oel="http://schemas.microsoft.com/office/2019/extlst" xmlns:r="http://schemas.openxmlformats.org/officeDocument/2006/relationships" xmlns:m="http://schemas.openxmlformats.org/officeDocument/2006/math" xmlns:v="urn:schemas-microsoft-com:vml" xmlns:wp14="http://schemas.microsoft.com/office/word/2010/wordprocessingDrawing" xmlns:wp="http://schemas.openxmlformats.org/drawingml/2006/wordprocessingDrawing" xmlns:w10="urn:schemas-microsoft-com:office:word" xmlns:w="http://schemas.openxmlformats.org/wordprocessingml/2006/main" xmlns:w14="http://schemas.microsoft.com/office/word/2010/wordml" xmlns:w15="http://schemas.microsoft.com/office/word/2012/wordml" xmlns:w16cex="http://schemas.microsoft.com/office/word/2018/wordml/cex" xmlns:w16cid="http://schemas.microsoft.com/office/word/2016/wordml/cid" xmlns:w16="http://schemas.microsoft.com/office/word/2018/wordml" xmlns:w16du="http://schemas.microsoft.com/office/word/2023/wordml/word16du" xmlns:w16sdtdh="http://schemas.microsoft.com/office/word/2020/wordml/sdtdatahash" xmlns:w16se="http://schemas.microsoft.com/office/word/2015/wordml/symex" xmlns:wpg="http://schemas.microsoft.com/office/word/2010/wordprocessingGroup" xmlns:wpi="http://schemas.microsoft.com/office/word/2010/wordprocessingInk" xmlns:wne="http://schemas.microsoft.com/office/word/2006/wordml" xmlns:wps="http://schemas.microsoft.com/office/word/2010/wordprocessingShape" mc:Ignorable="w14 w15 w16se w16cid w16 w16cex w16sdtdh wp14">
   <w:body>
     <w:p>
       <w:pPr>
@@ -34,29 +34,21 @@
         </w:rPr>
         <w:t xml:space="preserve">available on </w:t>
       </w:r>
-      <w:proofErr w:type="spellStart"/>
-      <w:r>
-        <w:rPr>
-          <w:lang w:val="en-GB"/>
-        </w:rPr>
-        <w:t>github</w:t>
-      </w:r>
-      <w:proofErr w:type="spellEnd"/>
+      <w:r>
+        <w:rPr>
+          <w:lang w:val="en-GB"/>
+        </w:rPr>
+        <w:t>data.dtu.dk</w:t>
+      </w:r>
       <w:r>
         <w:rPr>
           <w:lang w:val="en-GB"/>
         </w:rPr>
         <w:t xml:space="preserve"> (</w:t>
       </w:r>
-      <w:hyperlink r:id="rId4" w:history="1">
-        <w:r>
-          <w:rPr>
-            <w:rStyle w:val="Hyperlink"/>
-            <w:lang w:val="en-GB"/>
-          </w:rPr>
-          <w:t>https://github.com/MSMortensen/DF_GMH_pipeline</w:t>
-        </w:r>
-      </w:hyperlink>
+      <w:r>
+        <w:t>Mortensen 2023</w:t>
+      </w:r>
       <w:r>
         <w:rPr>
           <w:lang w:val="en-GB"/>
@@ -437,6 +429,7 @@
           <w:noProof/>
           <w:sz w:val="20"/>
           <w:szCs w:val="24"/>
+          <w:lang w:val="da-DK"/>
         </w:rPr>
       </w:pPr>
       <w:r>
@@ -476,6 +469,7 @@
           <w:noProof/>
           <w:sz w:val="20"/>
           <w:szCs w:val="24"/>
+          <w:lang w:val="da-DK"/>
         </w:rPr>
         <w:t>Nat Methods</w:t>
       </w:r>
@@ -485,6 +479,7 @@
           <w:noProof/>
           <w:sz w:val="20"/>
           <w:szCs w:val="24"/>
+          <w:lang w:val="da-DK"/>
         </w:rPr>
         <w:t xml:space="preserve"> 2016;</w:t>
       </w:r>
@@ -496,6 +491,7 @@
           <w:noProof/>
           <w:sz w:val="20"/>
           <w:szCs w:val="24"/>
+          <w:lang w:val="da-DK"/>
         </w:rPr>
         <w:t>13</w:t>
       </w:r>
@@ -505,6 +501,7 @@
           <w:noProof/>
           <w:sz w:val="20"/>
           <w:szCs w:val="24"/>
+          <w:lang w:val="da-DK"/>
         </w:rPr>
         <w:t>:581–3.</w:t>
       </w:r>
@@ -763,8 +760,57 @@
           <w:sz w:val="20"/>
           <w:szCs w:val="24"/>
         </w:rPr>
+        <w:t>Mortensen MS</w:t>
+      </w:r>
+      <w:r>
+        <w:rPr>
+          <w:rFonts w:ascii="Calibri" w:hAnsi="Calibri" w:cs="Calibri"/>
+          <w:noProof/>
+          <w:sz w:val="20"/>
+          <w:szCs w:val="24"/>
+        </w:rPr>
+        <w:t>. Optimized DADA2 pipeline for 16S rRNA gene sequencing using IonTorrent. Technical University of Denmark. Software. https://doi.org/10.11583/DTU.22657339.v1 (2023).</w:t>
+      </w:r>
+    </w:p>
+    <w:p>
+      <w:pPr>
+        <w:widowControl w:val="0"/>
+        <w:autoSpaceDE w:val="0"/>
+        <w:autoSpaceDN w:val="0"/>
+        <w:adjustRightInd w:val="0"/>
+        <w:spacing w:line="240" w:lineRule="auto"/>
+        <w:ind w:left="480" w:hanging="480"/>
+        <w:rPr>
+          <w:rFonts w:ascii="Calibri" w:hAnsi="Calibri" w:cs="Calibri"/>
+          <w:noProof/>
+          <w:sz w:val="20"/>
+          <w:szCs w:val="24"/>
+        </w:rPr>
+      </w:pPr>
+      <w:r>
+        <w:rPr>
+          <w:rFonts w:ascii="Calibri" w:hAnsi="Calibri" w:cs="Calibri"/>
+          <w:noProof/>
+          <w:sz w:val="20"/>
+          <w:szCs w:val="24"/>
+        </w:rPr>
         <w:t>R Core Team. R: A language and environment for statistical computing. R Foundation for Statistical Computing, Vienna, Austria. URL https://www.R-project.org/. 2023.</w:t>
       </w:r>
+    </w:p>
+    <w:p>
+      <w:pPr>
+        <w:widowControl w:val="0"/>
+        <w:autoSpaceDE w:val="0"/>
+        <w:autoSpaceDN w:val="0"/>
+        <w:adjustRightInd w:val="0"/>
+        <w:spacing w:line="240" w:lineRule="auto"/>
+        <w:rPr>
+          <w:rFonts w:ascii="Calibri" w:hAnsi="Calibri" w:cs="Calibri"/>
+          <w:noProof/>
+          <w:sz w:val="20"/>
+          <w:szCs w:val="24"/>
+        </w:rPr>
+      </w:pPr>
     </w:p>
     <w:sectPr>
       <w:pgSz w:w="11906" w:h="16838"/>
@@ -777,7 +823,7 @@
 </file>
 
 <file path=word/comments.xml><?xml version="1.0" encoding="utf-8"?>
-<w:comments xmlns:wpc="http://schemas.microsoft.com/office/word/2010/wordprocessingCanvas" xmlns:cx="http://schemas.microsoft.com/office/drawing/2014/chartex" xmlns:cx1="http://schemas.microsoft.com/office/drawing/2015/9/8/chartex" xmlns:cx2="http://schemas.microsoft.com/office/drawing/2015/10/21/chartex" xmlns:cx3="http://schemas.microsoft.com/office/drawing/2016/5/9/chartex" xmlns:cx4="http://schemas.microsoft.com/office/drawing/2016/5/10/chartex" xmlns:cx5="http://schemas.microsoft.com/office/drawing/2016/5/11/chartex" xmlns:cx6="http://schemas.microsoft.com/office/drawing/2016/5/12/chartex" xmlns:cx7="http://schemas.microsoft.com/office/drawing/2016/5/13/chartex" xmlns:cx8="http://schemas.microsoft.com/office/drawing/2016/5/14/chartex" xmlns:mc="http://schemas.openxmlformats.org/markup-compatibility/2006" xmlns:aink="http://schemas.microsoft.com/office/drawing/2016/ink" xmlns:am3d="http://schemas.microsoft.com/office/drawing/2017/model3d" xmlns:o="urn:schemas-microsoft-com:office:office" xmlns:oel="http://schemas.microsoft.com/office/2019/extlst" xmlns:r="http://schemas.openxmlformats.org/officeDocument/2006/relationships" xmlns:m="http://schemas.openxmlformats.org/officeDocument/2006/math" xmlns:v="urn:schemas-microsoft-com:vml" xmlns:wp14="http://schemas.microsoft.com/office/word/2010/wordprocessingDrawing" xmlns:wp="http://schemas.openxmlformats.org/drawingml/2006/wordprocessingDrawing" xmlns:w10="urn:schemas-microsoft-com:office:word" xmlns:w="http://schemas.openxmlformats.org/wordprocessingml/2006/main" xmlns:w14="http://schemas.microsoft.com/office/word/2010/wordml" xmlns:w15="http://schemas.microsoft.com/office/word/2012/wordml" xmlns:w16cex="http://schemas.microsoft.com/office/word/2018/wordml/cex" xmlns:w16cid="http://schemas.microsoft.com/office/word/2016/wordml/cid" xmlns:w16="http://schemas.microsoft.com/office/word/2018/wordml" xmlns:w16sdtdh="http://schemas.microsoft.com/office/word/2020/wordml/sdtdatahash" xmlns:w16se="http://schemas.microsoft.com/office/word/2015/wordml/symex" xmlns:wpg="http://schemas.microsoft.com/office/word/2010/wordprocessingGroup" xmlns:wpi="http://schemas.microsoft.com/office/word/2010/wordprocessingInk" xmlns:wne="http://schemas.microsoft.com/office/word/2006/wordml" xmlns:wps="http://schemas.microsoft.com/office/word/2010/wordprocessingShape" mc:Ignorable="w14 w15 w16se w16cid w16 w16cex w16sdtdh wp14">
+<w:comments xmlns:wpc="http://schemas.microsoft.com/office/word/2010/wordprocessingCanvas" xmlns:cx="http://schemas.microsoft.com/office/drawing/2014/chartex" xmlns:cx1="http://schemas.microsoft.com/office/drawing/2015/9/8/chartex" xmlns:cx2="http://schemas.microsoft.com/office/drawing/2015/10/21/chartex" xmlns:cx3="http://schemas.microsoft.com/office/drawing/2016/5/9/chartex" xmlns:cx4="http://schemas.microsoft.com/office/drawing/2016/5/10/chartex" xmlns:cx5="http://schemas.microsoft.com/office/drawing/2016/5/11/chartex" xmlns:cx6="http://schemas.microsoft.com/office/drawing/2016/5/12/chartex" xmlns:cx7="http://schemas.microsoft.com/office/drawing/2016/5/13/chartex" xmlns:cx8="http://schemas.microsoft.com/office/drawing/2016/5/14/chartex" xmlns:mc="http://schemas.openxmlformats.org/markup-compatibility/2006" xmlns:aink="http://schemas.microsoft.com/office/drawing/2016/ink" xmlns:am3d="http://schemas.microsoft.com/office/drawing/2017/model3d" xmlns:o="urn:schemas-microsoft-com:office:office" xmlns:oel="http://schemas.microsoft.com/office/2019/extlst" xmlns:r="http://schemas.openxmlformats.org/officeDocument/2006/relationships" xmlns:m="http://schemas.openxmlformats.org/officeDocument/2006/math" xmlns:v="urn:schemas-microsoft-com:vml" xmlns:wp14="http://schemas.microsoft.com/office/word/2010/wordprocessingDrawing" xmlns:wp="http://schemas.openxmlformats.org/drawingml/2006/wordprocessingDrawing" xmlns:w10="urn:schemas-microsoft-com:office:word" xmlns:w="http://schemas.openxmlformats.org/wordprocessingml/2006/main" xmlns:w14="http://schemas.microsoft.com/office/word/2010/wordml" xmlns:w15="http://schemas.microsoft.com/office/word/2012/wordml" xmlns:w16cex="http://schemas.microsoft.com/office/word/2018/wordml/cex" xmlns:w16cid="http://schemas.microsoft.com/office/word/2016/wordml/cid" xmlns:w16="http://schemas.microsoft.com/office/word/2018/wordml" xmlns:w16du="http://schemas.microsoft.com/office/word/2023/wordml/word16du" xmlns:w16sdtdh="http://schemas.microsoft.com/office/word/2020/wordml/sdtdatahash" xmlns:w16se="http://schemas.microsoft.com/office/word/2015/wordml/symex" xmlns:wpg="http://schemas.microsoft.com/office/word/2010/wordprocessingGroup" xmlns:wpi="http://schemas.microsoft.com/office/word/2010/wordprocessingInk" xmlns:wne="http://schemas.microsoft.com/office/word/2006/wordml" xmlns:wps="http://schemas.microsoft.com/office/word/2010/wordprocessingShape" mc:Ignorable="w14 w15 w16se w16cid w16 w16cex w16sdtdh wp14">
   <w:comment w:id="0" w:author="Martin Steen Mortensen" w:date="2023-03-08T10:53:00Z" w:initials="masmo">
     <w:p>
       <w:pPr>
@@ -798,25 +844,25 @@
 </file>
 
 <file path=word/commentsExtended.xml><?xml version="1.0" encoding="utf-8"?>
-<w15:commentsEx xmlns:wpc="http://schemas.microsoft.com/office/word/2010/wordprocessingCanvas" xmlns:cx="http://schemas.microsoft.com/office/drawing/2014/chartex" xmlns:cx1="http://schemas.microsoft.com/office/drawing/2015/9/8/chartex" xmlns:cx2="http://schemas.microsoft.com/office/drawing/2015/10/21/chartex" xmlns:cx3="http://schemas.microsoft.com/office/drawing/2016/5/9/chartex" xmlns:cx4="http://schemas.microsoft.com/office/drawing/2016/5/10/chartex" xmlns:cx5="http://schemas.microsoft.com/office/drawing/2016/5/11/chartex" xmlns:cx6="http://schemas.microsoft.com/office/drawing/2016/5/12/chartex" xmlns:cx7="http://schemas.microsoft.com/office/drawing/2016/5/13/chartex" xmlns:cx8="http://schemas.microsoft.com/office/drawing/2016/5/14/chartex" xmlns:mc="http://schemas.openxmlformats.org/markup-compatibility/2006" xmlns:aink="http://schemas.microsoft.com/office/drawing/2016/ink" xmlns:am3d="http://schemas.microsoft.com/office/drawing/2017/model3d" xmlns:o="urn:schemas-microsoft-com:office:office" xmlns:oel="http://schemas.microsoft.com/office/2019/extlst" xmlns:r="http://schemas.openxmlformats.org/officeDocument/2006/relationships" xmlns:m="http://schemas.openxmlformats.org/officeDocument/2006/math" xmlns:v="urn:schemas-microsoft-com:vml" xmlns:wp14="http://schemas.microsoft.com/office/word/2010/wordprocessingDrawing" xmlns:wp="http://schemas.openxmlformats.org/drawingml/2006/wordprocessingDrawing" xmlns:w10="urn:schemas-microsoft-com:office:word" xmlns:w="http://schemas.openxmlformats.org/wordprocessingml/2006/main" xmlns:w14="http://schemas.microsoft.com/office/word/2010/wordml" xmlns:w15="http://schemas.microsoft.com/office/word/2012/wordml" xmlns:w16cex="http://schemas.microsoft.com/office/word/2018/wordml/cex" xmlns:w16cid="http://schemas.microsoft.com/office/word/2016/wordml/cid" xmlns:w16="http://schemas.microsoft.com/office/word/2018/wordml" xmlns:w16sdtdh="http://schemas.microsoft.com/office/word/2020/wordml/sdtdatahash" xmlns:w16se="http://schemas.microsoft.com/office/word/2015/wordml/symex" xmlns:wpg="http://schemas.microsoft.com/office/word/2010/wordprocessingGroup" xmlns:wpi="http://schemas.microsoft.com/office/word/2010/wordprocessingInk" xmlns:wne="http://schemas.microsoft.com/office/word/2006/wordml" xmlns:wps="http://schemas.microsoft.com/office/word/2010/wordprocessingShape" mc:Ignorable="w14 w15 w16se w16cid w16 w16cex w16sdtdh wp14">
+<w15:commentsEx xmlns:wpc="http://schemas.microsoft.com/office/word/2010/wordprocessingCanvas" xmlns:cx="http://schemas.microsoft.com/office/drawing/2014/chartex" xmlns:cx1="http://schemas.microsoft.com/office/drawing/2015/9/8/chartex" xmlns:cx2="http://schemas.microsoft.com/office/drawing/2015/10/21/chartex" xmlns:cx3="http://schemas.microsoft.com/office/drawing/2016/5/9/chartex" xmlns:cx4="http://schemas.microsoft.com/office/drawing/2016/5/10/chartex" xmlns:cx5="http://schemas.microsoft.com/office/drawing/2016/5/11/chartex" xmlns:cx6="http://schemas.microsoft.com/office/drawing/2016/5/12/chartex" xmlns:cx7="http://schemas.microsoft.com/office/drawing/2016/5/13/chartex" xmlns:cx8="http://schemas.microsoft.com/office/drawing/2016/5/14/chartex" xmlns:mc="http://schemas.openxmlformats.org/markup-compatibility/2006" xmlns:aink="http://schemas.microsoft.com/office/drawing/2016/ink" xmlns:am3d="http://schemas.microsoft.com/office/drawing/2017/model3d" xmlns:o="urn:schemas-microsoft-com:office:office" xmlns:oel="http://schemas.microsoft.com/office/2019/extlst" xmlns:r="http://schemas.openxmlformats.org/officeDocument/2006/relationships" xmlns:m="http://schemas.openxmlformats.org/officeDocument/2006/math" xmlns:v="urn:schemas-microsoft-com:vml" xmlns:wp14="http://schemas.microsoft.com/office/word/2010/wordprocessingDrawing" xmlns:wp="http://schemas.openxmlformats.org/drawingml/2006/wordprocessingDrawing" xmlns:w10="urn:schemas-microsoft-com:office:word" xmlns:w="http://schemas.openxmlformats.org/wordprocessingml/2006/main" xmlns:w14="http://schemas.microsoft.com/office/word/2010/wordml" xmlns:w15="http://schemas.microsoft.com/office/word/2012/wordml" xmlns:w16cex="http://schemas.microsoft.com/office/word/2018/wordml/cex" xmlns:w16cid="http://schemas.microsoft.com/office/word/2016/wordml/cid" xmlns:w16="http://schemas.microsoft.com/office/word/2018/wordml" xmlns:w16du="http://schemas.microsoft.com/office/word/2023/wordml/word16du" xmlns:w16sdtdh="http://schemas.microsoft.com/office/word/2020/wordml/sdtdatahash" xmlns:w16se="http://schemas.microsoft.com/office/word/2015/wordml/symex" xmlns:wpg="http://schemas.microsoft.com/office/word/2010/wordprocessingGroup" xmlns:wpi="http://schemas.microsoft.com/office/word/2010/wordprocessingInk" xmlns:wne="http://schemas.microsoft.com/office/word/2006/wordml" xmlns:wps="http://schemas.microsoft.com/office/word/2010/wordprocessingShape" mc:Ignorable="w14 w15 w16se w16cid w16 w16cex w16sdtdh wp14">
   <w15:commentEx w15:paraId="5B8D4282" w15:done="0"/>
 </w15:commentsEx>
 </file>
 
 <file path=word/commentsExtensible.xml><?xml version="1.0" encoding="utf-8"?>
-<w16cex:commentsExtensible xmlns:wpc="http://schemas.microsoft.com/office/word/2010/wordprocessingCanvas" xmlns:cx="http://schemas.microsoft.com/office/drawing/2014/chartex" xmlns:cx1="http://schemas.microsoft.com/office/drawing/2015/9/8/chartex" xmlns:cx2="http://schemas.microsoft.com/office/drawing/2015/10/21/chartex" xmlns:cx3="http://schemas.microsoft.com/office/drawing/2016/5/9/chartex" xmlns:cx4="http://schemas.microsoft.com/office/drawing/2016/5/10/chartex" xmlns:cx5="http://schemas.microsoft.com/office/drawing/2016/5/11/chartex" xmlns:cx6="http://schemas.microsoft.com/office/drawing/2016/5/12/chartex" xmlns:cx7="http://schemas.microsoft.com/office/drawing/2016/5/13/chartex" xmlns:cx8="http://schemas.microsoft.com/office/drawing/2016/5/14/chartex" xmlns:mc="http://schemas.openxmlformats.org/markup-compatibility/2006" xmlns:aink="http://schemas.microsoft.com/office/drawing/2016/ink" xmlns:am3d="http://schemas.microsoft.com/office/drawing/2017/model3d" xmlns:o="urn:schemas-microsoft-com:office:office" xmlns:oel="http://schemas.microsoft.com/office/2019/extlst" xmlns:r="http://schemas.openxmlformats.org/officeDocument/2006/relationships" xmlns:m="http://schemas.openxmlformats.org/officeDocument/2006/math" xmlns:v="urn:schemas-microsoft-com:vml" xmlns:wp14="http://schemas.microsoft.com/office/word/2010/wordprocessingDrawing" xmlns:wp="http://schemas.openxmlformats.org/drawingml/2006/wordprocessingDrawing" xmlns:w10="urn:schemas-microsoft-com:office:word" xmlns:w="http://schemas.openxmlformats.org/wordprocessingml/2006/main" xmlns:w14="http://schemas.microsoft.com/office/word/2010/wordml" xmlns:w15="http://schemas.microsoft.com/office/word/2012/wordml" xmlns:w16cex="http://schemas.microsoft.com/office/word/2018/wordml/cex" xmlns:w16cid="http://schemas.microsoft.com/office/word/2016/wordml/cid" xmlns:w16="http://schemas.microsoft.com/office/word/2018/wordml" xmlns:w16sdtdh="http://schemas.microsoft.com/office/word/2020/wordml/sdtdatahash" xmlns:w16se="http://schemas.microsoft.com/office/word/2015/wordml/symex" xmlns:wpg="http://schemas.microsoft.com/office/word/2010/wordprocessingGroup" xmlns:wpi="http://schemas.microsoft.com/office/word/2010/wordprocessingInk" xmlns:wne="http://schemas.microsoft.com/office/word/2006/wordml" xmlns:wps="http://schemas.microsoft.com/office/word/2010/wordprocessingShape" mc:Ignorable="w14 w15 w16se w16cid w16 w16cex w16sdtdh wp14">
+<w16cex:commentsExtensible xmlns:wpc="http://schemas.microsoft.com/office/word/2010/wordprocessingCanvas" xmlns:cx="http://schemas.microsoft.com/office/drawing/2014/chartex" xmlns:cx1="http://schemas.microsoft.com/office/drawing/2015/9/8/chartex" xmlns:cx2="http://schemas.microsoft.com/office/drawing/2015/10/21/chartex" xmlns:cx3="http://schemas.microsoft.com/office/drawing/2016/5/9/chartex" xmlns:cx4="http://schemas.microsoft.com/office/drawing/2016/5/10/chartex" xmlns:cx5="http://schemas.microsoft.com/office/drawing/2016/5/11/chartex" xmlns:cx6="http://schemas.microsoft.com/office/drawing/2016/5/12/chartex" xmlns:cx7="http://schemas.microsoft.com/office/drawing/2016/5/13/chartex" xmlns:cx8="http://schemas.microsoft.com/office/drawing/2016/5/14/chartex" xmlns:mc="http://schemas.openxmlformats.org/markup-compatibility/2006" xmlns:aink="http://schemas.microsoft.com/office/drawing/2016/ink" xmlns:am3d="http://schemas.microsoft.com/office/drawing/2017/model3d" xmlns:o="urn:schemas-microsoft-com:office:office" xmlns:oel="http://schemas.microsoft.com/office/2019/extlst" xmlns:r="http://schemas.openxmlformats.org/officeDocument/2006/relationships" xmlns:m="http://schemas.openxmlformats.org/officeDocument/2006/math" xmlns:v="urn:schemas-microsoft-com:vml" xmlns:wp14="http://schemas.microsoft.com/office/word/2010/wordprocessingDrawing" xmlns:wp="http://schemas.openxmlformats.org/drawingml/2006/wordprocessingDrawing" xmlns:w10="urn:schemas-microsoft-com:office:word" xmlns:w="http://schemas.openxmlformats.org/wordprocessingml/2006/main" xmlns:w14="http://schemas.microsoft.com/office/word/2010/wordml" xmlns:w15="http://schemas.microsoft.com/office/word/2012/wordml" xmlns:w16cex="http://schemas.microsoft.com/office/word/2018/wordml/cex" xmlns:w16cid="http://schemas.microsoft.com/office/word/2016/wordml/cid" xmlns:w16="http://schemas.microsoft.com/office/word/2018/wordml" xmlns:w16du="http://schemas.microsoft.com/office/word/2023/wordml/word16du" xmlns:w16sdtdh="http://schemas.microsoft.com/office/word/2020/wordml/sdtdatahash" xmlns:w16se="http://schemas.microsoft.com/office/word/2015/wordml/symex" xmlns:wpg="http://schemas.microsoft.com/office/word/2010/wordprocessingGroup" xmlns:wpi="http://schemas.microsoft.com/office/word/2010/wordprocessingInk" xmlns:wne="http://schemas.microsoft.com/office/word/2006/wordml" xmlns:wps="http://schemas.microsoft.com/office/word/2010/wordprocessingShape" mc:Ignorable="w14 w15 w16se w16cid w16 w16cex w16sdtdh wp14">
   <w16cex:commentExtensible w16cex:durableId="27B2E793" w16cex:dateUtc="2023-03-08T09:53:00Z"/>
 </w16cex:commentsExtensible>
 </file>
 
 <file path=word/commentsIds.xml><?xml version="1.0" encoding="utf-8"?>
-<w16cid:commentsIds xmlns:wpc="http://schemas.microsoft.com/office/word/2010/wordprocessingCanvas" xmlns:cx="http://schemas.microsoft.com/office/drawing/2014/chartex" xmlns:cx1="http://schemas.microsoft.com/office/drawing/2015/9/8/chartex" xmlns:cx2="http://schemas.microsoft.com/office/drawing/2015/10/21/chartex" xmlns:cx3="http://schemas.microsoft.com/office/drawing/2016/5/9/chartex" xmlns:cx4="http://schemas.microsoft.com/office/drawing/2016/5/10/chartex" xmlns:cx5="http://schemas.microsoft.com/office/drawing/2016/5/11/chartex" xmlns:cx6="http://schemas.microsoft.com/office/drawing/2016/5/12/chartex" xmlns:cx7="http://schemas.microsoft.com/office/drawing/2016/5/13/chartex" xmlns:cx8="http://schemas.microsoft.com/office/drawing/2016/5/14/chartex" xmlns:mc="http://schemas.openxmlformats.org/markup-compatibility/2006" xmlns:aink="http://schemas.microsoft.com/office/drawing/2016/ink" xmlns:am3d="http://schemas.microsoft.com/office/drawing/2017/model3d" xmlns:o="urn:schemas-microsoft-com:office:office" xmlns:oel="http://schemas.microsoft.com/office/2019/extlst" xmlns:r="http://schemas.openxmlformats.org/officeDocument/2006/relationships" xmlns:m="http://schemas.openxmlformats.org/officeDocument/2006/math" xmlns:v="urn:schemas-microsoft-com:vml" xmlns:wp14="http://schemas.microsoft.com/office/word/2010/wordprocessingDrawing" xmlns:wp="http://schemas.openxmlformats.org/drawingml/2006/wordprocessingDrawing" xmlns:w10="urn:schemas-microsoft-com:office:word" xmlns:w="http://schemas.openxmlformats.org/wordprocessingml/2006/main" xmlns:w14="http://schemas.microsoft.com/office/word/2010/wordml" xmlns:w15="http://schemas.microsoft.com/office/word/2012/wordml" xmlns:w16cex="http://schemas.microsoft.com/office/word/2018/wordml/cex" xmlns:w16cid="http://schemas.microsoft.com/office/word/2016/wordml/cid" xmlns:w16="http://schemas.microsoft.com/office/word/2018/wordml" xmlns:w16sdtdh="http://schemas.microsoft.com/office/word/2020/wordml/sdtdatahash" xmlns:w16se="http://schemas.microsoft.com/office/word/2015/wordml/symex" xmlns:wpg="http://schemas.microsoft.com/office/word/2010/wordprocessingGroup" xmlns:wpi="http://schemas.microsoft.com/office/word/2010/wordprocessingInk" xmlns:wne="http://schemas.microsoft.com/office/word/2006/wordml" xmlns:wps="http://schemas.microsoft.com/office/word/2010/wordprocessingShape" mc:Ignorable="w14 w15 w16se w16cid w16 w16cex w16sdtdh wp14">
+<w16cid:commentsIds xmlns:wpc="http://schemas.microsoft.com/office/word/2010/wordprocessingCanvas" xmlns:cx="http://schemas.microsoft.com/office/drawing/2014/chartex" xmlns:cx1="http://schemas.microsoft.com/office/drawing/2015/9/8/chartex" xmlns:cx2="http://schemas.microsoft.com/office/drawing/2015/10/21/chartex" xmlns:cx3="http://schemas.microsoft.com/office/drawing/2016/5/9/chartex" xmlns:cx4="http://schemas.microsoft.com/office/drawing/2016/5/10/chartex" xmlns:cx5="http://schemas.microsoft.com/office/drawing/2016/5/11/chartex" xmlns:cx6="http://schemas.microsoft.com/office/drawing/2016/5/12/chartex" xmlns:cx7="http://schemas.microsoft.com/office/drawing/2016/5/13/chartex" xmlns:cx8="http://schemas.microsoft.com/office/drawing/2016/5/14/chartex" xmlns:mc="http://schemas.openxmlformats.org/markup-compatibility/2006" xmlns:aink="http://schemas.microsoft.com/office/drawing/2016/ink" xmlns:am3d="http://schemas.microsoft.com/office/drawing/2017/model3d" xmlns:o="urn:schemas-microsoft-com:office:office" xmlns:oel="http://schemas.microsoft.com/office/2019/extlst" xmlns:r="http://schemas.openxmlformats.org/officeDocument/2006/relationships" xmlns:m="http://schemas.openxmlformats.org/officeDocument/2006/math" xmlns:v="urn:schemas-microsoft-com:vml" xmlns:wp14="http://schemas.microsoft.com/office/word/2010/wordprocessingDrawing" xmlns:wp="http://schemas.openxmlformats.org/drawingml/2006/wordprocessingDrawing" xmlns:w10="urn:schemas-microsoft-com:office:word" xmlns:w="http://schemas.openxmlformats.org/wordprocessingml/2006/main" xmlns:w14="http://schemas.microsoft.com/office/word/2010/wordml" xmlns:w15="http://schemas.microsoft.com/office/word/2012/wordml" xmlns:w16cex="http://schemas.microsoft.com/office/word/2018/wordml/cex" xmlns:w16cid="http://schemas.microsoft.com/office/word/2016/wordml/cid" xmlns:w16="http://schemas.microsoft.com/office/word/2018/wordml" xmlns:w16du="http://schemas.microsoft.com/office/word/2023/wordml/word16du" xmlns:w16sdtdh="http://schemas.microsoft.com/office/word/2020/wordml/sdtdatahash" xmlns:w16se="http://schemas.microsoft.com/office/word/2015/wordml/symex" xmlns:wpg="http://schemas.microsoft.com/office/word/2010/wordprocessingGroup" xmlns:wpi="http://schemas.microsoft.com/office/word/2010/wordprocessingInk" xmlns:wne="http://schemas.microsoft.com/office/word/2006/wordml" xmlns:wps="http://schemas.microsoft.com/office/word/2010/wordprocessingShape" mc:Ignorable="w14 w15 w16se w16cid w16 w16cex w16sdtdh wp14">
   <w16cid:commentId w16cid:paraId="5B8D4282" w16cid:durableId="27B2E793"/>
 </w16cid:commentsIds>
 </file>
 
 <file path=word/people.xml><?xml version="1.0" encoding="utf-8"?>
-<w15:people xmlns:wpc="http://schemas.microsoft.com/office/word/2010/wordprocessingCanvas" xmlns:cx="http://schemas.microsoft.com/office/drawing/2014/chartex" xmlns:cx1="http://schemas.microsoft.com/office/drawing/2015/9/8/chartex" xmlns:cx2="http://schemas.microsoft.com/office/drawing/2015/10/21/chartex" xmlns:cx3="http://schemas.microsoft.com/office/drawing/2016/5/9/chartex" xmlns:cx4="http://schemas.microsoft.com/office/drawing/2016/5/10/chartex" xmlns:cx5="http://schemas.microsoft.com/office/drawing/2016/5/11/chartex" xmlns:cx6="http://schemas.microsoft.com/office/drawing/2016/5/12/chartex" xmlns:cx7="http://schemas.microsoft.com/office/drawing/2016/5/13/chartex" xmlns:cx8="http://schemas.microsoft.com/office/drawing/2016/5/14/chartex" xmlns:mc="http://schemas.openxmlformats.org/markup-compatibility/2006" xmlns:aink="http://schemas.microsoft.com/office/drawing/2016/ink" xmlns:am3d="http://schemas.microsoft.com/office/drawing/2017/model3d" xmlns:o="urn:schemas-microsoft-com:office:office" xmlns:oel="http://schemas.microsoft.com/office/2019/extlst" xmlns:r="http://schemas.openxmlformats.org/officeDocument/2006/relationships" xmlns:m="http://schemas.openxmlformats.org/officeDocument/2006/math" xmlns:v="urn:schemas-microsoft-com:vml" xmlns:wp14="http://schemas.microsoft.com/office/word/2010/wordprocessingDrawing" xmlns:wp="http://schemas.openxmlformats.org/drawingml/2006/wordprocessingDrawing" xmlns:w10="urn:schemas-microsoft-com:office:word" xmlns:w="http://schemas.openxmlformats.org/wordprocessingml/2006/main" xmlns:w14="http://schemas.microsoft.com/office/word/2010/wordml" xmlns:w15="http://schemas.microsoft.com/office/word/2012/wordml" xmlns:w16cex="http://schemas.microsoft.com/office/word/2018/wordml/cex" xmlns:w16cid="http://schemas.microsoft.com/office/word/2016/wordml/cid" xmlns:w16="http://schemas.microsoft.com/office/word/2018/wordml" xmlns:w16sdtdh="http://schemas.microsoft.com/office/word/2020/wordml/sdtdatahash" xmlns:w16se="http://schemas.microsoft.com/office/word/2015/wordml/symex" xmlns:wpg="http://schemas.microsoft.com/office/word/2010/wordprocessingGroup" xmlns:wpi="http://schemas.microsoft.com/office/word/2010/wordprocessingInk" xmlns:wne="http://schemas.microsoft.com/office/word/2006/wordml" xmlns:wps="http://schemas.microsoft.com/office/word/2010/wordprocessingShape" mc:Ignorable="w14 w15 w16se w16cid w16 w16cex w16sdtdh wp14">
+<w15:people xmlns:wpc="http://schemas.microsoft.com/office/word/2010/wordprocessingCanvas" xmlns:cx="http://schemas.microsoft.com/office/drawing/2014/chartex" xmlns:cx1="http://schemas.microsoft.com/office/drawing/2015/9/8/chartex" xmlns:cx2="http://schemas.microsoft.com/office/drawing/2015/10/21/chartex" xmlns:cx3="http://schemas.microsoft.com/office/drawing/2016/5/9/chartex" xmlns:cx4="http://schemas.microsoft.com/office/drawing/2016/5/10/chartex" xmlns:cx5="http://schemas.microsoft.com/office/drawing/2016/5/11/chartex" xmlns:cx6="http://schemas.microsoft.com/office/drawing/2016/5/12/chartex" xmlns:cx7="http://schemas.microsoft.com/office/drawing/2016/5/13/chartex" xmlns:cx8="http://schemas.microsoft.com/office/drawing/2016/5/14/chartex" xmlns:mc="http://schemas.openxmlformats.org/markup-compatibility/2006" xmlns:aink="http://schemas.microsoft.com/office/drawing/2016/ink" xmlns:am3d="http://schemas.microsoft.com/office/drawing/2017/model3d" xmlns:o="urn:schemas-microsoft-com:office:office" xmlns:oel="http://schemas.microsoft.com/office/2019/extlst" xmlns:r="http://schemas.openxmlformats.org/officeDocument/2006/relationships" xmlns:m="http://schemas.openxmlformats.org/officeDocument/2006/math" xmlns:v="urn:schemas-microsoft-com:vml" xmlns:wp14="http://schemas.microsoft.com/office/word/2010/wordprocessingDrawing" xmlns:wp="http://schemas.openxmlformats.org/drawingml/2006/wordprocessingDrawing" xmlns:w10="urn:schemas-microsoft-com:office:word" xmlns:w="http://schemas.openxmlformats.org/wordprocessingml/2006/main" xmlns:w14="http://schemas.microsoft.com/office/word/2010/wordml" xmlns:w15="http://schemas.microsoft.com/office/word/2012/wordml" xmlns:w16cex="http://schemas.microsoft.com/office/word/2018/wordml/cex" xmlns:w16cid="http://schemas.microsoft.com/office/word/2016/wordml/cid" xmlns:w16="http://schemas.microsoft.com/office/word/2018/wordml" xmlns:w16du="http://schemas.microsoft.com/office/word/2023/wordml/word16du" xmlns:w16sdtdh="http://schemas.microsoft.com/office/word/2020/wordml/sdtdatahash" xmlns:w16se="http://schemas.microsoft.com/office/word/2015/wordml/symex" xmlns:wpg="http://schemas.microsoft.com/office/word/2010/wordprocessingGroup" xmlns:wpi="http://schemas.microsoft.com/office/word/2010/wordprocessingInk" xmlns:wne="http://schemas.microsoft.com/office/word/2006/wordml" xmlns:wps="http://schemas.microsoft.com/office/word/2010/wordprocessingShape" mc:Ignorable="w14 w15 w16se w16cid w16 w16cex w16sdtdh wp14">
   <w15:person w15:author="Martin Steen Mortensen">
     <w15:presenceInfo w15:providerId="None" w15:userId="Martin Steen Mortensen"/>
   </w15:person>

</xml_diff>